<commit_message>
Retarget to .NET Framework v4.5 and bump version
- Retarget on .NET Framework v4.5
- Update copyright notices
- Update obsolete references to CodePlex
- Minor updates to docs
- Upgrade 7-Zip exe
- Bump version to 2.3.0

Closes #1
</commit_message>
<xml_diff>
--- a/docs/GenerateTypedBamApiGuide.docx
+++ b/docs/GenerateTypedBamApiGuide.docx
@@ -1,6 +1,6 @@
 
 <file path=word/document.xml><?xml version="1.0" encoding="utf-8"?>
-<w:document xmlns:wpc="http://schemas.microsoft.com/office/word/2010/wordprocessingCanvas" xmlns:cx="http://schemas.microsoft.com/office/drawing/2014/chartex" xmlns:cx1="http://schemas.microsoft.com/office/drawing/2015/9/8/chartex" xmlns:cx2="http://schemas.microsoft.com/office/drawing/2015/10/21/chartex" xmlns:cx3="http://schemas.microsoft.com/office/drawing/2016/5/9/chartex" xmlns:cx4="http://schemas.microsoft.com/office/drawing/2016/5/10/chartex" xmlns:cx5="http://schemas.microsoft.com/office/drawing/2016/5/11/chartex" xmlns:cx6="http://schemas.microsoft.com/office/drawing/2016/5/12/chartex" xmlns:cx7="http://schemas.microsoft.com/office/drawing/2016/5/13/chartex" xmlns:cx8="http://schemas.microsoft.com/office/drawing/2016/5/14/chartex" xmlns:mc="http://schemas.openxmlformats.org/markup-compatibility/2006" xmlns:aink="http://schemas.microsoft.com/office/drawing/2016/ink" xmlns:am3d="http://schemas.microsoft.com/office/drawing/2017/model3d" xmlns:o="urn:schemas-microsoft-com:office:office" xmlns:r="http://schemas.openxmlformats.org/officeDocument/2006/relationships" xmlns:m="http://schemas.openxmlformats.org/officeDocument/2006/math" xmlns:v="urn:schemas-microsoft-com:vml" xmlns:wp14="http://schemas.microsoft.com/office/word/2010/wordprocessingDrawing" xmlns:wp="http://schemas.openxmlformats.org/drawingml/2006/wordprocessingDrawing" xmlns:w10="urn:schemas-microsoft-com:office:word" xmlns:w="http://schemas.openxmlformats.org/wordprocessingml/2006/main" xmlns:w14="http://schemas.microsoft.com/office/word/2010/wordml" xmlns:w15="http://schemas.microsoft.com/office/word/2012/wordml" xmlns:w16cid="http://schemas.microsoft.com/office/word/2016/wordml/cid" xmlns:w16se="http://schemas.microsoft.com/office/word/2015/wordml/symex" xmlns:wpg="http://schemas.microsoft.com/office/word/2010/wordprocessingGroup" xmlns:wpi="http://schemas.microsoft.com/office/word/2010/wordprocessingInk" xmlns:wne="http://schemas.microsoft.com/office/word/2006/wordml" xmlns:wps="http://schemas.microsoft.com/office/word/2010/wordprocessingShape" mc:Ignorable="w14 w15 w16se w16cid wp14">
+<w:document xmlns:wpc="http://schemas.microsoft.com/office/word/2010/wordprocessingCanvas" xmlns:cx="http://schemas.microsoft.com/office/drawing/2014/chartex" xmlns:cx1="http://schemas.microsoft.com/office/drawing/2015/9/8/chartex" xmlns:cx2="http://schemas.microsoft.com/office/drawing/2015/10/21/chartex" xmlns:cx3="http://schemas.microsoft.com/office/drawing/2016/5/9/chartex" xmlns:cx4="http://schemas.microsoft.com/office/drawing/2016/5/10/chartex" xmlns:cx5="http://schemas.microsoft.com/office/drawing/2016/5/11/chartex" xmlns:cx6="http://schemas.microsoft.com/office/drawing/2016/5/12/chartex" xmlns:cx7="http://schemas.microsoft.com/office/drawing/2016/5/13/chartex" xmlns:cx8="http://schemas.microsoft.com/office/drawing/2016/5/14/chartex" xmlns:mc="http://schemas.openxmlformats.org/markup-compatibility/2006" xmlns:aink="http://schemas.microsoft.com/office/drawing/2016/ink" xmlns:am3d="http://schemas.microsoft.com/office/drawing/2017/model3d" xmlns:o="urn:schemas-microsoft-com:office:office" xmlns:r="http://schemas.openxmlformats.org/officeDocument/2006/relationships" xmlns:m="http://schemas.openxmlformats.org/officeDocument/2006/math" xmlns:v="urn:schemas-microsoft-com:vml" xmlns:wp14="http://schemas.microsoft.com/office/word/2010/wordprocessingDrawing" xmlns:wp="http://schemas.openxmlformats.org/drawingml/2006/wordprocessingDrawing" xmlns:w10="urn:schemas-microsoft-com:office:word" xmlns:w="http://schemas.openxmlformats.org/wordprocessingml/2006/main" xmlns:w14="http://schemas.microsoft.com/office/word/2010/wordml" xmlns:w15="http://schemas.microsoft.com/office/word/2012/wordml" xmlns:w16cex="http://schemas.microsoft.com/office/word/2018/wordml/cex" xmlns:w16cid="http://schemas.microsoft.com/office/word/2016/wordml/cid" xmlns:w16="http://schemas.microsoft.com/office/word/2018/wordml" xmlns:w16se="http://schemas.microsoft.com/office/word/2015/wordml/symex" xmlns:wpg="http://schemas.microsoft.com/office/word/2010/wordprocessingGroup" xmlns:wpi="http://schemas.microsoft.com/office/word/2010/wordprocessingInk" xmlns:wne="http://schemas.microsoft.com/office/word/2006/wordml" xmlns:wps="http://schemas.microsoft.com/office/word/2010/wordprocessingShape" mc:Ignorable="w14 w15 w16se w16cid w16 w16cex wp14">
   <w:body>
     <w:p/>
     <w:p/>
@@ -116,7 +116,7 @@
           <w:sz w:val="36"/>
           <w:szCs w:val="36"/>
         </w:rPr>
-        <w:t>2</w:t>
+        <w:t>3</w:t>
       </w:r>
     </w:p>
     <w:bookmarkEnd w:id="2"/>
@@ -164,7 +164,7 @@
           <w:sz w:val="28"/>
           <w:szCs w:val="28"/>
         </w:rPr>
-        <w:t>November 18, 2011</w:t>
+        <w:t>July 9, 2020</w:t>
       </w:r>
       <w:r>
         <w:rPr>
@@ -242,14 +242,14 @@
           <w:sz w:val="22"/>
           <w:szCs w:val="22"/>
         </w:rPr>
-        <w:t>7-</w:t>
+        <w:t>7</w:t>
       </w:r>
       <w:r>
         <w:rPr>
           <w:sz w:val="22"/>
           <w:szCs w:val="22"/>
         </w:rPr>
-        <w:t xml:space="preserve">08 Darren </w:t>
+        <w:t xml:space="preserve"> Darren </w:t>
       </w:r>
       <w:proofErr w:type="spellStart"/>
       <w:r>
@@ -265,78 +265,64 @@
           <w:sz w:val="22"/>
           <w:szCs w:val="22"/>
         </w:rPr>
-        <w:t xml:space="preserve"> and © 2008-</w:t>
+        <w:t xml:space="preserve"> and © 2008</w:t>
       </w:r>
       <w:r>
         <w:rPr>
           <w:sz w:val="22"/>
           <w:szCs w:val="22"/>
         </w:rPr>
-        <w:t>1</w:t>
-      </w:r>
-      <w:r>
+        <w:t xml:space="preserve"> Thomas F. Abraham.  All Rights Reserved.</w:t>
+      </w:r>
+    </w:p>
+    <w:p>
+      <w:pPr>
+        <w:jc w:val="center"/>
         <w:rPr>
           <w:sz w:val="22"/>
           <w:szCs w:val="22"/>
         </w:rPr>
-        <w:t>7</w:t>
-      </w:r>
+      </w:pPr>
       <w:r>
         <w:rPr>
           <w:sz w:val="22"/>
           <w:szCs w:val="22"/>
         </w:rPr>
-        <w:t xml:space="preserve"> Thomas F. Abraham.  All Rights Reserved.</w:t>
-      </w:r>
-    </w:p>
-    <w:p>
-      <w:pPr>
-        <w:jc w:val="center"/>
+        <w:t xml:space="preserve">Subject to the </w:t>
+      </w:r>
+      <w:r>
         <w:rPr>
           <w:sz w:val="22"/>
           <w:szCs w:val="22"/>
         </w:rPr>
-      </w:pPr>
+        <w:t>MIT License (</w:t>
+      </w:r>
       <w:r>
         <w:rPr>
           <w:sz w:val="22"/>
           <w:szCs w:val="22"/>
         </w:rPr>
-        <w:t xml:space="preserve">Subject to the </w:t>
+        <w:t>http://www.</w:t>
       </w:r>
       <w:r>
         <w:rPr>
           <w:sz w:val="22"/>
           <w:szCs w:val="22"/>
         </w:rPr>
-        <w:t>MIT License (</w:t>
+        <w:t>opensource.org</w:t>
       </w:r>
       <w:r>
         <w:rPr>
           <w:sz w:val="22"/>
           <w:szCs w:val="22"/>
         </w:rPr>
-        <w:t>http://www.</w:t>
+        <w:t>/</w:t>
       </w:r>
       <w:r>
         <w:rPr>
           <w:sz w:val="22"/>
           <w:szCs w:val="22"/>
         </w:rPr>
-        <w:t>opensource.org</w:t>
-      </w:r>
-      <w:r>
-        <w:rPr>
-          <w:sz w:val="22"/>
-          <w:szCs w:val="22"/>
-        </w:rPr>
-        <w:t>/</w:t>
-      </w:r>
-      <w:r>
-        <w:rPr>
-          <w:sz w:val="22"/>
-          <w:szCs w:val="22"/>
-        </w:rPr>
         <w:t>licenses/MIT)</w:t>
       </w:r>
     </w:p>
@@ -357,12 +343,7 @@
           <w:szCs w:val="16"/>
         </w:rPr>
         <w:sectPr>
-          <w:headerReference w:type="even" r:id="rId8"/>
-          <w:headerReference w:type="default" r:id="rId9"/>
-          <w:footerReference w:type="even" r:id="rId10"/>
-          <w:footerReference w:type="default" r:id="rId11"/>
-          <w:headerReference w:type="first" r:id="rId12"/>
-          <w:footerReference w:type="first" r:id="rId13"/>
+          <w:footerReference w:type="default" r:id="rId8"/>
           <w:pgSz w:w="12240" w:h="15840" w:code="1"/>
           <w:pgMar w:top="1440" w:right="1440" w:bottom="1440" w:left="1440" w:header="720" w:footer="720" w:gutter="0"/>
           <w:cols w:space="720"/>
@@ -382,13 +363,7 @@
     </w:p>
     <w:p>
       <w:r>
-        <w:t xml:space="preserve">Since you’re reading this document, you </w:t>
-      </w:r>
-      <w:r>
-        <w:t>must</w:t>
-      </w:r>
-      <w:r>
-        <w:t xml:space="preserve"> already know that Microsoft’s BizTalk Server includes a framework for collecting and analyzing data about business processes called Business Activity Monitoring (BAM).  BAM models (activity and view definitions) are created and managed using Microsoft Excel and saved as a standard Excel workbook</w:t>
+        <w:t>Microsoft’s BizTalk Server includes a framework for collecting and analyzing data about business processes called Business Activity Monitoring (BAM).  BAM models (activity and view definitions) are created and managed using Microsoft Excel and saved as a standard Excel workbook</w:t>
       </w:r>
       <w:r>
         <w:t xml:space="preserve"> (</w:t>
@@ -399,15 +374,245 @@
       </w:r>
       <w:proofErr w:type="spellEnd"/>
       <w:r>
-        <w:t>/</w:t>
+        <w:t>/xlsx)</w:t>
+      </w:r>
+      <w:r>
+        <w:t>.</w:t>
+      </w:r>
+    </w:p>
+    <w:p/>
+    <w:p>
+      <w:r>
+        <w:t>Getting a BAM model deployed and feeding it data</w:t>
+      </w:r>
+      <w:r>
+        <w:t xml:space="preserve"> at runtime can be somewhat tricky and error-prone, and those are the problems that the </w:t>
+      </w:r>
+      <w:r>
+        <w:t>B</w:t>
+      </w:r>
+      <w:r>
+        <w:t>izTalk BAM Typed API Generator and</w:t>
+      </w:r>
+      <w:r>
+        <w:t xml:space="preserve"> BAM XML Exporter</w:t>
+      </w:r>
+      <w:r>
+        <w:t xml:space="preserve"> can solve.</w:t>
+      </w:r>
+    </w:p>
+    <w:p>
+      <w:pPr>
+        <w:pStyle w:val="Heading1"/>
+      </w:pPr>
+      <w:r>
+        <w:t>Software Requirements</w:t>
+      </w:r>
+    </w:p>
+    <w:p>
+      <w:r>
+        <w:t>Both tools are command-line based and have minimal software requirements.  They</w:t>
+      </w:r>
+      <w:r>
+        <w:t xml:space="preserve"> </w:t>
+      </w:r>
+      <w:r>
+        <w:t>require the Microsof</w:t>
+      </w:r>
+      <w:r>
+        <w:t xml:space="preserve">t .NET Framework </w:t>
+      </w:r>
+      <w:r>
+        <w:t>4</w:t>
+      </w:r>
+      <w:r>
+        <w:t>.</w:t>
+      </w:r>
+      <w:r>
+        <w:t>5</w:t>
+      </w:r>
+      <w:r>
+        <w:t xml:space="preserve"> or greater</w:t>
+      </w:r>
+      <w:r>
+        <w:t>.</w:t>
+      </w:r>
+    </w:p>
+    <w:p/>
+    <w:p>
+      <w:r>
+        <w:rPr>
+          <w:i/>
+        </w:rPr>
+        <w:t>Working with Excel 2003 files</w:t>
+      </w:r>
+      <w:r>
+        <w:t xml:space="preserve"> requires </w:t>
+      </w:r>
+      <w:r>
+        <w:t xml:space="preserve">the Microsoft JET </w:t>
+      </w:r>
+      <w:r>
+        <w:t xml:space="preserve">4.0 </w:t>
+      </w:r>
+      <w:r>
+        <w:t>OLE</w:t>
+      </w:r>
+      <w:r>
+        <w:t xml:space="preserve"> </w:t>
+      </w:r>
+      <w:r>
+        <w:t>DB driver</w:t>
+      </w:r>
+      <w:r>
+        <w:t xml:space="preserve">, which is typically present on machines that have the .NET Framework </w:t>
+      </w:r>
+      <w:r>
+        <w:t xml:space="preserve">2.0 or newer </w:t>
+      </w:r>
+      <w:r>
+        <w:t>installed.</w:t>
+      </w:r>
+    </w:p>
+    <w:p/>
+    <w:p>
+      <w:r>
+        <w:rPr>
+          <w:i/>
+        </w:rPr>
+        <w:t>Working with Excel 2007 or newer</w:t>
+      </w:r>
+      <w:r>
+        <w:rPr>
+          <w:i/>
+        </w:rPr>
+        <w:t xml:space="preserve"> files</w:t>
+      </w:r>
+      <w:r>
+        <w:t xml:space="preserve"> requires the Microsoft Office 2007 </w:t>
+      </w:r>
+      <w:r>
+        <w:t xml:space="preserve">Data Connectivity Components </w:t>
+      </w:r>
+      <w:r>
+        <w:t xml:space="preserve">or </w:t>
+      </w:r>
+      <w:r>
+        <w:t>Access Database Engine 2010 Redistributable</w:t>
+      </w:r>
+      <w:r>
+        <w:t xml:space="preserve">, </w:t>
+      </w:r>
+      <w:r>
+        <w:t xml:space="preserve">both of </w:t>
+      </w:r>
+      <w:r>
+        <w:t xml:space="preserve">which can be obtained from </w:t>
       </w:r>
       <w:proofErr w:type="spellStart"/>
       <w:r>
-        <w:t>xlsx</w:t>
+        <w:t>Microsoft.com’s</w:t>
       </w:r>
       <w:proofErr w:type="spellEnd"/>
       <w:r>
-        <w:t>)</w:t>
+        <w:t xml:space="preserve"> Download Center.  If </w:t>
+      </w:r>
+      <w:proofErr w:type="gramStart"/>
+      <w:r>
+        <w:t>you’re</w:t>
+      </w:r>
+      <w:proofErr w:type="gramEnd"/>
+      <w:r>
+        <w:t xml:space="preserve"> working on a machine that has Excel 2007 </w:t>
+      </w:r>
+      <w:r>
+        <w:t xml:space="preserve">or 2010 </w:t>
+      </w:r>
+      <w:r>
+        <w:t>installed, the</w:t>
+      </w:r>
+      <w:r>
+        <w:t xml:space="preserve"> components are already present.</w:t>
+      </w:r>
+    </w:p>
+    <w:p/>
+    <w:p>
+      <w:r>
+        <w:t>It is not currently possible to install both the 32-bit and 64-bit versions of certain data access components, including the Access Database Engine 2010 Redistributable.  As a result, if you have the 64-bit data access components installed (or 64-bit Office), then our BAM tools must also run as 64-bit, and likewise for 32-bit.  This distribution contains binaries for both modes.</w:t>
+      </w:r>
+    </w:p>
+    <w:p>
+      <w:pPr>
+        <w:pStyle w:val="Heading1"/>
+      </w:pPr>
+      <w:r>
+        <w:t>Developing with BAM Models</w:t>
+      </w:r>
+    </w:p>
+    <w:p>
+      <w:r>
+        <w:t xml:space="preserve">Once </w:t>
+      </w:r>
+      <w:proofErr w:type="gramStart"/>
+      <w:r>
+        <w:t>you’ve</w:t>
+      </w:r>
+      <w:proofErr w:type="gramEnd"/>
+      <w:r>
+        <w:t xml:space="preserve"> defined a BAM model, the next step is to populate it with meaningful data at runtime.  Out of the box, BizTalk provides several “</w:t>
+      </w:r>
+      <w:proofErr w:type="spellStart"/>
+      <w:r>
+        <w:t>EventStream</w:t>
+      </w:r>
+      <w:proofErr w:type="spellEnd"/>
+      <w:r>
+        <w:t xml:space="preserve">” classes that serve as BAM’s data gathering API: </w:t>
+      </w:r>
+      <w:proofErr w:type="spellStart"/>
+      <w:r>
+        <w:t>DirectEventStream</w:t>
+      </w:r>
+      <w:proofErr w:type="spellEnd"/>
+      <w:r>
+        <w:t xml:space="preserve">, </w:t>
+      </w:r>
+      <w:proofErr w:type="spellStart"/>
+      <w:r>
+        <w:t>BufferedEventStream</w:t>
+      </w:r>
+      <w:proofErr w:type="spellEnd"/>
+      <w:r>
+        <w:t xml:space="preserve"> and </w:t>
+      </w:r>
+      <w:proofErr w:type="spellStart"/>
+      <w:r>
+        <w:t>OrchestrationEventStream</w:t>
+      </w:r>
+      <w:proofErr w:type="spellEnd"/>
+      <w:r>
+        <w:t>.  Getting data into BAM typically requires writing code in your orchestrations, pipeline components and/or other applications that are part of the business process being monitored.</w:t>
+      </w:r>
+    </w:p>
+    <w:p/>
+    <w:p>
+      <w:r>
+        <w:t xml:space="preserve">The problem with directly consuming these classes is that they are </w:t>
+      </w:r>
+      <w:r>
+        <w:rPr>
+          <w:i/>
+        </w:rPr>
+        <w:t>un-typed</w:t>
+      </w:r>
+      <w:r>
+        <w:t xml:space="preserve"> and</w:t>
+      </w:r>
+      <w:r>
+        <w:rPr>
+          <w:i/>
+        </w:rPr>
+        <w:t xml:space="preserve"> generic</w:t>
       </w:r>
       <w:r>
         <w:t>.</w:t>
@@ -416,232 +621,16 @@
     <w:p/>
     <w:p>
       <w:r>
-        <w:t>Getting a BAM model deployed and feeding it data</w:t>
-      </w:r>
-      <w:r>
-        <w:t xml:space="preserve"> at runtime can be somewhat tricky and error-prone, and those are precisely the problems that the </w:t>
-      </w:r>
-      <w:r>
-        <w:t>B</w:t>
-      </w:r>
-      <w:r>
-        <w:t>izTalk BAM Typed API Generator and</w:t>
-      </w:r>
-      <w:r>
-        <w:t xml:space="preserve"> BAM XML Exporter</w:t>
-      </w:r>
-      <w:r>
-        <w:t xml:space="preserve"> tools can solve.</w:t>
-      </w:r>
-    </w:p>
-    <w:p/>
-    <w:p>
-      <w:pPr>
-        <w:pStyle w:val="Heading1"/>
-      </w:pPr>
-      <w:r>
-        <w:t>Software Requirements</w:t>
-      </w:r>
-    </w:p>
-    <w:p>
-      <w:r>
-        <w:t>Both of the tools are command-line based and have minimal software requirements.  They</w:t>
-      </w:r>
-      <w:r>
-        <w:t xml:space="preserve"> </w:t>
-      </w:r>
-      <w:r>
-        <w:t>require the Microsof</w:t>
-      </w:r>
-      <w:r>
-        <w:t>t .NET Framework 2.0 or greater</w:t>
-      </w:r>
-      <w:r>
-        <w:t>.</w:t>
-      </w:r>
-    </w:p>
-    <w:p/>
-    <w:p>
+        <w:t xml:space="preserve">Looking first at data typing, the BAM model itself </w:t>
+      </w:r>
       <w:r>
         <w:rPr>
           <w:i/>
         </w:rPr>
-        <w:t>Working with Excel 2003 files</w:t>
-      </w:r>
-      <w:r>
-        <w:t xml:space="preserve"> requires </w:t>
-      </w:r>
-      <w:r>
-        <w:t xml:space="preserve">the Microsoft JET </w:t>
-      </w:r>
-      <w:r>
-        <w:t xml:space="preserve">4.0 </w:t>
-      </w:r>
-      <w:r>
-        <w:t>OLE</w:t>
-      </w:r>
-      <w:r>
-        <w:t xml:space="preserve"> </w:t>
-      </w:r>
-      <w:r>
-        <w:t>DB driver</w:t>
-      </w:r>
-      <w:r>
-        <w:t xml:space="preserve">, which is typically present on machines that have the .NET Framework </w:t>
-      </w:r>
-      <w:r>
-        <w:t xml:space="preserve">2.0 or newer </w:t>
-      </w:r>
-      <w:r>
-        <w:t>installed.</w:t>
-      </w:r>
-    </w:p>
-    <w:p/>
-    <w:p>
-      <w:r>
-        <w:rPr>
-          <w:i/>
-        </w:rPr>
-        <w:t>Working with Excel 2007 or newer</w:t>
-      </w:r>
-      <w:r>
-        <w:rPr>
-          <w:i/>
-        </w:rPr>
-        <w:t xml:space="preserve"> files</w:t>
-      </w:r>
-      <w:r>
-        <w:t xml:space="preserve"> requires the Microsoft Office 2007 </w:t>
-      </w:r>
-      <w:r>
-        <w:t xml:space="preserve">Data Connectivity Components </w:t>
-      </w:r>
-      <w:r>
-        <w:t xml:space="preserve">or </w:t>
-      </w:r>
-      <w:r>
-        <w:t>Access Database Engine 2010 Redistributable</w:t>
-      </w:r>
-      <w:r>
-        <w:t xml:space="preserve">, </w:t>
-      </w:r>
-      <w:r>
-        <w:t xml:space="preserve">both of </w:t>
-      </w:r>
-      <w:r>
-        <w:t xml:space="preserve">which can be obtained from </w:t>
-      </w:r>
-      <w:proofErr w:type="spellStart"/>
-      <w:r>
-        <w:t>Microsoft.com’s</w:t>
-      </w:r>
-      <w:proofErr w:type="spellEnd"/>
-      <w:r>
-        <w:t xml:space="preserve"> Download Center.  If you’re working on a machine that has Excel 2007 </w:t>
-      </w:r>
-      <w:r>
-        <w:t xml:space="preserve">or 2010 </w:t>
-      </w:r>
-      <w:r>
-        <w:t>installed, the</w:t>
-      </w:r>
-      <w:r>
-        <w:t xml:space="preserve"> components are already present (usually the case for a development machine).</w:t>
-      </w:r>
-    </w:p>
-    <w:p/>
-    <w:p>
-      <w:r>
-        <w:t>It is not currently possible to install both the 32-bit and 64-bit versions of certain data access components, including the Access Database Engine 2010 Redistributable.  As a result, if you have the 64-bit data access components installed (or 64-bit Office), then our BAM tools must also run as 64-bit, and likewise for 32-bit.  This distribution contains binaries for both modes.</w:t>
-      </w:r>
-    </w:p>
-    <w:p/>
-    <w:p>
-      <w:pPr>
-        <w:pStyle w:val="Heading1"/>
-      </w:pPr>
-      <w:r>
-        <w:t>Developing with BAM Models</w:t>
-      </w:r>
-    </w:p>
-    <w:p>
-      <w:r>
-        <w:t>Once you’ve defined a BAM model, the next step is obviously to populate it with meaningful data at runtime.  Out of the box, BizTalk provides several “</w:t>
-      </w:r>
-      <w:proofErr w:type="spellStart"/>
-      <w:r>
-        <w:t>EventStream</w:t>
-      </w:r>
-      <w:proofErr w:type="spellEnd"/>
-      <w:r>
-        <w:t xml:space="preserve">” classes that serve as BAM’s data gathering API: </w:t>
-      </w:r>
-      <w:proofErr w:type="spellStart"/>
-      <w:r>
-        <w:t>DirectEventStream</w:t>
-      </w:r>
-      <w:proofErr w:type="spellEnd"/>
-      <w:r>
-        <w:t xml:space="preserve">, </w:t>
-      </w:r>
-      <w:proofErr w:type="spellStart"/>
-      <w:r>
-        <w:t>BufferedEventStream</w:t>
-      </w:r>
-      <w:proofErr w:type="spellEnd"/>
-      <w:r>
-        <w:t xml:space="preserve"> and </w:t>
-      </w:r>
-      <w:proofErr w:type="spellStart"/>
-      <w:r>
-        <w:t>OrchestrationEventStream</w:t>
-      </w:r>
-      <w:proofErr w:type="spellEnd"/>
-      <w:r>
-        <w:t>.  Getting data into BAM typically requires writing code in your orchestrations, custom pipeline components and/or other applications that are part of the business process being monitored.</w:t>
-      </w:r>
-    </w:p>
-    <w:p/>
-    <w:p>
-      <w:r>
-        <w:t xml:space="preserve">The problem with directly consuming these classes is that they are </w:t>
-      </w:r>
-      <w:r>
-        <w:rPr>
-          <w:i/>
-        </w:rPr>
-        <w:t>un-typed</w:t>
-      </w:r>
-      <w:r>
-        <w:t xml:space="preserve"> and</w:t>
-      </w:r>
-      <w:r>
-        <w:rPr>
-          <w:i/>
-        </w:rPr>
-        <w:t xml:space="preserve"> generic</w:t>
-      </w:r>
-      <w:r>
-        <w:t>.</w:t>
-      </w:r>
-    </w:p>
-    <w:p/>
-    <w:p>
-      <w:r>
-        <w:t xml:space="preserve">Looking first at data typing, the BAM model itself </w:t>
-      </w:r>
-      <w:r>
-        <w:rPr>
-          <w:i/>
-        </w:rPr>
         <w:t>is</w:t>
       </w:r>
       <w:r>
-        <w:t xml:space="preserve"> typed.  When you define an activity item, you must specify whether it is a string, date/time, etc.  If you write code to assign a </w:t>
-      </w:r>
-      <w:r>
-        <w:lastRenderedPageBreak/>
-        <w:t>string value to a BAM activity item that is defined as an integer, the compiler cannot help you find the error prior to runtime.  It would be helpful to work with an API specific to your particular BAM model that is strongly typed, thus allowing the compiler to help you find any errors, particularly as your BAM model changes over time.</w:t>
+        <w:t xml:space="preserve"> typed.  When you define an activity item, you must specify whether it is a string, date/time, etc.  If you write code to assign a string value to a BAM activity item that is defined as an integer, the compiler cannot help you find the error prior to runtime.  It would be helpful to work with an API specific to your particular BAM model that is strongly typed, thus allowing the compiler to help you find any errors, particularly as your BAM model changes over time.</w:t>
       </w:r>
     </w:p>
     <w:p/>
@@ -1016,7 +1005,19 @@
         <w:t>&gt;</w:t>
       </w:r>
       <w:r>
-        <w:t xml:space="preserve"> indicates the name of the .NET namespace that should wrap the generated C# code.</w:t>
+        <w:t xml:space="preserve"> </w:t>
+      </w:r>
+      <w:r>
+        <w:t>is</w:t>
+      </w:r>
+      <w:r>
+        <w:t xml:space="preserve"> the name of the .NET namespace </w:t>
+      </w:r>
+      <w:r>
+        <w:t>for</w:t>
+      </w:r>
+      <w:r>
+        <w:t xml:space="preserve"> the generated C# code.</w:t>
       </w:r>
     </w:p>
     <w:p/>
@@ -1063,11 +1064,7 @@
         <w:t>To override the built-in code generation</w:t>
       </w:r>
       <w:r>
-        <w:t xml:space="preserve">, provide a </w:t>
-      </w:r>
-      <w:r>
-        <w:lastRenderedPageBreak/>
-        <w:t>path to a custom XSLT file</w:t>
+        <w:t>, provide a path to a custom XSLT file</w:t>
       </w:r>
       <w:r>
         <w:t>.  As a starting point, the built-in XSLT file may be obtained via the source code download package and modified for your particular needs.</w:t>
@@ -1101,6 +1098,7 @@
         </w:numPr>
       </w:pPr>
       <w:r>
+        <w:lastRenderedPageBreak/>
         <w:t>Create or locate a C# project in your BizTalk solution where you keep C# helper classes</w:t>
       </w:r>
       <w:r>
@@ -1265,25 +1263,7 @@
           <w:sz w:val="20"/>
           <w:szCs w:val="20"/>
         </w:rPr>
-        <w:t xml:space="preserve"> -r</w:t>
-      </w:r>
-      <w:proofErr w:type="gramStart"/>
-      <w:r>
-        <w:rPr>
-          <w:rFonts w:ascii="Courier New" w:hAnsi="Courier New" w:cs="Courier New"/>
-          <w:sz w:val="20"/>
-          <w:szCs w:val="20"/>
-        </w:rPr>
-        <w:t xml:space="preserve"> ..</w:t>
-      </w:r>
-      <w:proofErr w:type="gramEnd"/>
-      <w:r>
-        <w:rPr>
-          <w:rFonts w:ascii="Courier New" w:hAnsi="Courier New" w:cs="Courier New"/>
-          <w:sz w:val="20"/>
-          <w:szCs w:val="20"/>
-        </w:rPr>
-        <w:t>\..\</w:t>
+        <w:t xml:space="preserve"> -r ..\..\</w:t>
       </w:r>
       <w:proofErr w:type="spellStart"/>
       <w:r>
@@ -1499,7 +1479,7 @@
         <w:t xml:space="preserve"> the structure of the generated API code by looking at a simple example.  The BAM model </w:t>
       </w:r>
       <w:r>
-        <w:t xml:space="preserve">in this case has one activity named </w:t>
+        <w:t xml:space="preserve">has one activity named </w:t>
       </w:r>
       <w:proofErr w:type="spellStart"/>
       <w:r>
@@ -1534,7 +1514,7 @@
         <w:t>.</w:t>
       </w:r>
       <w:r>
-        <w:t xml:space="preserve">  Assume that we have chosen </w:t>
+        <w:t xml:space="preserve">  Assume we have chosen </w:t>
       </w:r>
       <w:proofErr w:type="spellStart"/>
       <w:r>
@@ -2947,7 +2927,7 @@
       </w:r>
       <w:proofErr w:type="spellEnd"/>
       <w:r>
-        <w:t xml:space="preserve"> is static and contains a couple of helper methods and a simple struct (not shown).  It mainly serves as a wrapper for one or more activity classes.</w:t>
+        <w:t xml:space="preserve"> is static and contains a couple helper methods and a simple struct (not shown).  It mainly serves as a wrapper for one or more activity classes.</w:t>
       </w:r>
     </w:p>
     <w:p/>
@@ -3064,7 +3044,6 @@
     <w:p/>
     <w:p>
       <w:r>
-        <w:lastRenderedPageBreak/>
         <w:t xml:space="preserve">With the activity object instance created, it’s time to add some data.  Notice the properties </w:t>
       </w:r>
       <w:proofErr w:type="spellStart"/>
@@ -3161,6 +3140,7 @@
     <w:p/>
     <w:p>
       <w:r>
+        <w:lastRenderedPageBreak/>
         <w:t xml:space="preserve">You may also span orchestration or Windows process boundaries by enabling continuation on the activity.  This allows processes other than the one that started the activity to add additional data to it.  To enable continuation, call the </w:t>
       </w:r>
       <w:proofErr w:type="spellStart"/>
@@ -3210,51 +3190,72 @@
     <w:p/>
     <w:p>
       <w:r>
-        <w:t>The generated C# code is well commented, so please feel free to open up the code file and take a look at what is happening under the covers.</w:t>
+        <w:t>The generated C# code is well commented, so feel free to open the code file and look at what is happening under the covers.</w:t>
+      </w:r>
+    </w:p>
+    <w:p>
+      <w:pPr>
+        <w:pStyle w:val="Heading1"/>
+      </w:pPr>
+      <w:r>
+        <w:t>Deploying BAM Models</w:t>
+      </w:r>
+    </w:p>
+    <w:p>
+      <w:r>
+        <w:t>One of the tricks to deploying a BAM model is avoiding the need to install Excel on your BizTalk servers.  The BAM model is really two parts: the Excel workbook with the familiar Excel features like PivotTables, etc. and a hidden XML manifest that is stored separately inside the Excel workbook file.</w:t>
       </w:r>
     </w:p>
     <w:p/>
     <w:p>
-      <w:pPr>
-        <w:pStyle w:val="Heading1"/>
-      </w:pPr>
-      <w:r>
-        <w:t>Deploying BAM Models</w:t>
-      </w:r>
-    </w:p>
-    <w:p>
-      <w:r>
-        <w:t>One of the tricks to deploying a BAM model is avoiding the need to install Excel on your BizTalk servers.  The BAM model is really two parts: the Excel workbook with the familiar Excel features like PivotTables, etc. and a hidden XML manifest that is stored separately inside the Excel workbook file.</w:t>
+      <w:r>
+        <w:t xml:space="preserve">If you attempt to copy the workbook to your BizTalk server and deploy it using bm.exe, you’ll quickly find that Excel is required.  However, if you extract the XML manifest and deploy it on your server, </w:t>
+      </w:r>
+      <w:r>
+        <w:t>you’ll find that it works just fine without Excel.</w:t>
       </w:r>
     </w:p>
     <w:p/>
     <w:p>
       <w:r>
-        <w:t xml:space="preserve">If you attempt to copy the workbook to your BizTalk server and deploy it using bm.exe, you’ll quickly find that Excel is required.  However, if you extract the XML manifest and deploy it on your server, </w:t>
-      </w:r>
-      <w:r>
-        <w:t>you’ll find that it works just fine without Excel.</w:t>
+        <w:t xml:space="preserve">As a result, the ideal situation is to </w:t>
+      </w:r>
+      <w:r>
+        <w:rPr>
+          <w:u w:val="single"/>
+        </w:rPr>
+        <w:t xml:space="preserve">maintain your BAM model in the binary XLS/XLSX </w:t>
+      </w:r>
+      <w:proofErr w:type="gramStart"/>
+      <w:r>
+        <w:rPr>
+          <w:u w:val="single"/>
+        </w:rPr>
+        <w:t>file, but</w:t>
+      </w:r>
+      <w:proofErr w:type="gramEnd"/>
+      <w:r>
+        <w:rPr>
+          <w:u w:val="single"/>
+        </w:rPr>
+        <w:t xml:space="preserve"> deploy to BizTalk using the XML manifest</w:t>
+      </w:r>
+      <w:r>
+        <w:t>.  Unfortunately, the only built-in way to get the XML out of the workbook is a menu option in the BAM add-in.  That means a manual step before every deployment, and no way to automate BAM deployments.</w:t>
       </w:r>
     </w:p>
     <w:p/>
     <w:p>
       <w:r>
-        <w:t xml:space="preserve">As a result, the ideal situation is to </w:t>
-      </w:r>
-      <w:r>
-        <w:rPr>
-          <w:u w:val="single"/>
-        </w:rPr>
-        <w:t>maintain your BAM model in the binary XLS/XLSX file, but deploy to your BizTalk servers using the XML manifest</w:t>
-      </w:r>
-      <w:r>
-        <w:t>.  Unfortunately, the only built-in way to get the XML out of the workbook is a menu option in the BAM add-in.  That means a manual step before every deployment, and no way to automate BAM deployments.</w:t>
-      </w:r>
-    </w:p>
-    <w:p/>
-    <w:p>
-      <w:r>
-        <w:t>Enter the BAM XML Exporter utility.  This simple command-line application will open your binary Excel workbook, extract the XML manifest and save it to disk.  Since the utility does not require Excel, it’s perfect for use on an automated build server that does not have Excel installed.</w:t>
+        <w:t xml:space="preserve">Enter the BAM XML Exporter utility.  This command-line application will open your binary Excel workbook, extract the XML manifest and save it to disk.  Since the utility does not require Excel, </w:t>
+      </w:r>
+      <w:proofErr w:type="gramStart"/>
+      <w:r>
+        <w:t>it’s</w:t>
+      </w:r>
+      <w:proofErr w:type="gramEnd"/>
+      <w:r>
+        <w:t xml:space="preserve"> perfect on an automated build server.</w:t>
       </w:r>
     </w:p>
     <w:p/>
@@ -3343,7 +3344,6 @@
           <w:sz w:val="20"/>
           <w:szCs w:val="20"/>
         </w:rPr>
-        <w:lastRenderedPageBreak/>
         <w:t>&lt;</w:t>
       </w:r>
       <w:proofErr w:type="spellStart"/>
@@ -3468,6 +3468,7 @@
     <w:p/>
     <w:p>
       <w:r>
+        <w:lastRenderedPageBreak/>
         <w:t>A typical command-line may look like:</w:t>
       </w:r>
     </w:p>
@@ -3500,161 +3501,145 @@
     <w:p/>
     <w:p>
       <w:r>
-        <w:t xml:space="preserve">The Deployment Framework for BizTalk, also available on </w:t>
-      </w:r>
-      <w:proofErr w:type="spellStart"/>
-      <w:r>
-        <w:t>CodePlex</w:t>
-      </w:r>
-      <w:proofErr w:type="spellEnd"/>
-      <w:r>
-        <w:t xml:space="preserve"> at </w:t>
-      </w:r>
-      <w:hyperlink r:id="rId14" w:history="1">
+        <w:t>The Deployment Framework for BizTalk</w:t>
+      </w:r>
+      <w:r>
+        <w:t xml:space="preserve"> (</w:t>
+      </w:r>
+      <w:hyperlink r:id="rId9" w:history="1">
         <w:r>
           <w:rPr>
             <w:rStyle w:val="Hyperlink"/>
           </w:rPr>
-          <w:t>http://biztalkdeployment.codeplex.com</w:t>
+          <w:t>https://github.com/BTDF/DeploymentFramework</w:t>
         </w:r>
       </w:hyperlink>
       <w:r>
-        <w:t>, provides automated deployment for BizTalk solutions, including BAM models, and already includes the BAM XML Exporter.</w:t>
+        <w:t>)</w:t>
+      </w:r>
+      <w:r>
+        <w:t xml:space="preserve"> provides automated deployment for BizTalk solutions, including BAM models, and includes the BAM XML Exporter.</w:t>
+      </w:r>
+    </w:p>
+    <w:p>
+      <w:pPr>
+        <w:pStyle w:val="Heading1"/>
+      </w:pPr>
+      <w:r>
+        <w:t>About the Authors</w:t>
+      </w:r>
+    </w:p>
+    <w:p>
+      <w:r>
+        <w:t xml:space="preserve">The original </w:t>
+      </w:r>
+      <w:proofErr w:type="spellStart"/>
+      <w:r>
+        <w:t>GenerateTypedBamApi</w:t>
+      </w:r>
+      <w:proofErr w:type="spellEnd"/>
+      <w:r>
+        <w:t xml:space="preserve"> utility was created by Darren </w:t>
+      </w:r>
+      <w:proofErr w:type="spellStart"/>
+      <w:r>
+        <w:t>Jefford</w:t>
+      </w:r>
+      <w:proofErr w:type="spellEnd"/>
+      <w:r>
+        <w:t xml:space="preserve"> and featured in the 2007 </w:t>
+      </w:r>
+      <w:proofErr w:type="spellStart"/>
+      <w:r>
+        <w:t>Wrox</w:t>
+      </w:r>
+      <w:proofErr w:type="spellEnd"/>
+      <w:r>
+        <w:t xml:space="preserve"> Press book “</w:t>
+      </w:r>
+      <w:r>
+        <w:t>Professional BizTalk Server 2006</w:t>
+      </w:r>
+      <w:r>
+        <w:t>” which he co-wrote.  Darren is a</w:t>
+      </w:r>
+      <w:r>
+        <w:t>n experienced</w:t>
+      </w:r>
+      <w:r>
+        <w:t xml:space="preserve"> Solutions Architect with Microsoft in the United Kingdom.  Darren’s last release on </w:t>
+      </w:r>
+      <w:proofErr w:type="spellStart"/>
+      <w:r>
+        <w:t>CodePlex</w:t>
+      </w:r>
+      <w:proofErr w:type="spellEnd"/>
+      <w:r>
+        <w:t xml:space="preserve"> was Version 1.1 in June 2007.</w:t>
       </w:r>
     </w:p>
     <w:p/>
     <w:p>
-      <w:pPr>
-        <w:pStyle w:val="Heading1"/>
-      </w:pPr>
-      <w:r>
-        <w:t>About the Authors</w:t>
-      </w:r>
-    </w:p>
-    <w:p>
-      <w:r>
-        <w:t xml:space="preserve">The original </w:t>
-      </w:r>
-      <w:proofErr w:type="spellStart"/>
-      <w:r>
-        <w:t>GenerateTypedBamApi</w:t>
-      </w:r>
-      <w:proofErr w:type="spellEnd"/>
-      <w:r>
-        <w:t xml:space="preserve"> utility was created by Darren </w:t>
-      </w:r>
-      <w:proofErr w:type="spellStart"/>
-      <w:r>
-        <w:t>Jefford</w:t>
-      </w:r>
-      <w:proofErr w:type="spellEnd"/>
-      <w:r>
-        <w:t xml:space="preserve"> and featured in the 2007 </w:t>
-      </w:r>
-      <w:proofErr w:type="spellStart"/>
-      <w:r>
-        <w:t>Wrox</w:t>
-      </w:r>
-      <w:proofErr w:type="spellEnd"/>
-      <w:r>
-        <w:t xml:space="preserve"> Press book “</w:t>
-      </w:r>
-      <w:r>
-        <w:t>Professional BizTalk Server 2006</w:t>
-      </w:r>
-      <w:r>
-        <w:t>” which he co-wrote.  Darren is a</w:t>
-      </w:r>
-      <w:r>
-        <w:t>n experienced</w:t>
-      </w:r>
-      <w:r>
-        <w:t xml:space="preserve"> Solutions Architect with Microsoft in the United Kingdom.  Darren’s last release on </w:t>
-      </w:r>
-      <w:proofErr w:type="spellStart"/>
-      <w:r>
-        <w:t>CodePlex</w:t>
-      </w:r>
-      <w:proofErr w:type="spellEnd"/>
-      <w:r>
-        <w:t xml:space="preserve"> was Version 1.1 in June 2007.</w:t>
-      </w:r>
-    </w:p>
-    <w:p/>
-    <w:p>
-      <w:r>
-        <w:t>In July 2008, with Darren’s permission, Thomas F. Abraham picked up the project and continues to enhance and maintain it today.  Thomas’</w:t>
-      </w:r>
-      <w:r>
-        <w:t>s</w:t>
-      </w:r>
-      <w:r>
-        <w:t xml:space="preserve"> contributions include </w:t>
-      </w:r>
-      <w:r>
-        <w:t>several</w:t>
-      </w:r>
-      <w:r>
-        <w:t xml:space="preserve"> releases featuring significant enhancements to the original utility, </w:t>
-      </w:r>
-      <w:r>
-        <w:t>along with the addition of</w:t>
-      </w:r>
-      <w:r>
-        <w:t xml:space="preserve"> the </w:t>
-      </w:r>
-      <w:r>
-        <w:t>BAM XML Exporter</w:t>
-      </w:r>
-      <w:r>
-        <w:t xml:space="preserve"> and this documentation.</w:t>
-      </w:r>
-      <w:r>
-        <w:t xml:space="preserve">  Thomas is a</w:t>
-      </w:r>
-      <w:r>
-        <w:t xml:space="preserve"> long-time</w:t>
-      </w:r>
-      <w:r>
-        <w:t xml:space="preserve"> </w:t>
-      </w:r>
-      <w:r>
-        <w:t>software architecture and development c</w:t>
-      </w:r>
-      <w:r>
-        <w:t>onsultant</w:t>
-      </w:r>
-      <w:r>
-        <w:t xml:space="preserve"> in Minneapolis/St. Paul, Minnesota, USA</w:t>
-      </w:r>
-      <w:r>
-        <w:t>, and the primary developer for the Deployment Framework for BizTalk and Environment</w:t>
-      </w:r>
-      <w:r>
-        <w:t xml:space="preserve"> Settings Manager projects</w:t>
-      </w:r>
-      <w:r>
-        <w:t xml:space="preserve">.  </w:t>
-      </w:r>
-      <w:r>
-        <w:t xml:space="preserve">Thomas maintains a blog at </w:t>
-      </w:r>
-      <w:hyperlink r:id="rId15" w:history="1">
+      <w:r>
+        <w:t xml:space="preserve">In July 2008, with Darren’s permission, </w:t>
+      </w:r>
+      <w:r>
+        <w:t>Thomas F. Abraham (</w:t>
+      </w:r>
+      <w:hyperlink r:id="rId10" w:history="1">
         <w:r>
           <w:rPr>
             <w:rStyle w:val="Hyperlink"/>
           </w:rPr>
-          <w:t>http://www.tfabraham.com</w:t>
+          <w:t>https://www.linkedin.com/in/tfabraham</w:t>
         </w:r>
       </w:hyperlink>
       <w:r>
-        <w:t>.</w:t>
-      </w:r>
-    </w:p>
-    <w:p>
-      <w:bookmarkStart w:id="4" w:name="_GoBack"/>
-      <w:bookmarkEnd w:id="4"/>
-    </w:p>
+        <w:t xml:space="preserve">), founder of </w:t>
+      </w:r>
+      <w:proofErr w:type="spellStart"/>
+      <w:r>
+        <w:t>IllumiTech</w:t>
+      </w:r>
+      <w:proofErr w:type="spellEnd"/>
+      <w:r>
+        <w:t xml:space="preserve"> </w:t>
+      </w:r>
+      <w:r>
+        <w:t>Consulting LLC</w:t>
+      </w:r>
+      <w:r>
+        <w:t xml:space="preserve">, took over </w:t>
+      </w:r>
+      <w:r>
+        <w:t>the project</w:t>
+      </w:r>
+      <w:r>
+        <w:t xml:space="preserve">.  His </w:t>
+      </w:r>
+      <w:r>
+        <w:t xml:space="preserve">contributions include </w:t>
+      </w:r>
+      <w:r>
+        <w:t>several</w:t>
+      </w:r>
+      <w:r>
+        <w:t xml:space="preserve"> releases featuring significant enhancements to the original utility, </w:t>
+      </w:r>
+      <w:r>
+        <w:t>along with the addition of</w:t>
+      </w:r>
+      <w:r>
+        <w:t xml:space="preserve"> the </w:t>
+      </w:r>
+      <w:r>
+        <w:t>BAM XML Exporter</w:t>
+      </w:r>
+      <w:r>
+        <w:t xml:space="preserve"> and this documentation.</w:t>
+      </w:r>
+    </w:p>
+    <w:p/>
     <w:sectPr>
       <w:pgSz w:w="12240" w:h="15840"/>
       <w:pgMar w:top="1440" w:right="1800" w:bottom="1440" w:left="1800" w:header="720" w:footer="720" w:gutter="0"/>
@@ -3666,7 +3651,7 @@
 </file>
 
 <file path=word/endnotes.xml><?xml version="1.0" encoding="utf-8"?>
-<w:endnotes xmlns:wpc="http://schemas.microsoft.com/office/word/2010/wordprocessingCanvas" xmlns:cx="http://schemas.microsoft.com/office/drawing/2014/chartex" xmlns:cx1="http://schemas.microsoft.com/office/drawing/2015/9/8/chartex" xmlns:cx2="http://schemas.microsoft.com/office/drawing/2015/10/21/chartex" xmlns:cx3="http://schemas.microsoft.com/office/drawing/2016/5/9/chartex" xmlns:cx4="http://schemas.microsoft.com/office/drawing/2016/5/10/chartex" xmlns:cx5="http://schemas.microsoft.com/office/drawing/2016/5/11/chartex" xmlns:cx6="http://schemas.microsoft.com/office/drawing/2016/5/12/chartex" xmlns:cx7="http://schemas.microsoft.com/office/drawing/2016/5/13/chartex" xmlns:cx8="http://schemas.microsoft.com/office/drawing/2016/5/14/chartex" xmlns:mc="http://schemas.openxmlformats.org/markup-compatibility/2006" xmlns:aink="http://schemas.microsoft.com/office/drawing/2016/ink" xmlns:am3d="http://schemas.microsoft.com/office/drawing/2017/model3d" xmlns:o="urn:schemas-microsoft-com:office:office" xmlns:r="http://schemas.openxmlformats.org/officeDocument/2006/relationships" xmlns:m="http://schemas.openxmlformats.org/officeDocument/2006/math" xmlns:v="urn:schemas-microsoft-com:vml" xmlns:wp14="http://schemas.microsoft.com/office/word/2010/wordprocessingDrawing" xmlns:wp="http://schemas.openxmlformats.org/drawingml/2006/wordprocessingDrawing" xmlns:w10="urn:schemas-microsoft-com:office:word" xmlns:w="http://schemas.openxmlformats.org/wordprocessingml/2006/main" xmlns:w14="http://schemas.microsoft.com/office/word/2010/wordml" xmlns:w15="http://schemas.microsoft.com/office/word/2012/wordml" xmlns:w16cid="http://schemas.microsoft.com/office/word/2016/wordml/cid" xmlns:w16se="http://schemas.microsoft.com/office/word/2015/wordml/symex" xmlns:wpg="http://schemas.microsoft.com/office/word/2010/wordprocessingGroup" xmlns:wpi="http://schemas.microsoft.com/office/word/2010/wordprocessingInk" xmlns:wne="http://schemas.microsoft.com/office/word/2006/wordml" xmlns:wps="http://schemas.microsoft.com/office/word/2010/wordprocessingShape" mc:Ignorable="w14 w15 w16se w16cid wp14">
+<w:endnotes xmlns:wpc="http://schemas.microsoft.com/office/word/2010/wordprocessingCanvas" xmlns:cx="http://schemas.microsoft.com/office/drawing/2014/chartex" xmlns:cx1="http://schemas.microsoft.com/office/drawing/2015/9/8/chartex" xmlns:cx2="http://schemas.microsoft.com/office/drawing/2015/10/21/chartex" xmlns:cx3="http://schemas.microsoft.com/office/drawing/2016/5/9/chartex" xmlns:cx4="http://schemas.microsoft.com/office/drawing/2016/5/10/chartex" xmlns:cx5="http://schemas.microsoft.com/office/drawing/2016/5/11/chartex" xmlns:cx6="http://schemas.microsoft.com/office/drawing/2016/5/12/chartex" xmlns:cx7="http://schemas.microsoft.com/office/drawing/2016/5/13/chartex" xmlns:cx8="http://schemas.microsoft.com/office/drawing/2016/5/14/chartex" xmlns:mc="http://schemas.openxmlformats.org/markup-compatibility/2006" xmlns:aink="http://schemas.microsoft.com/office/drawing/2016/ink" xmlns:am3d="http://schemas.microsoft.com/office/drawing/2017/model3d" xmlns:o="urn:schemas-microsoft-com:office:office" xmlns:r="http://schemas.openxmlformats.org/officeDocument/2006/relationships" xmlns:m="http://schemas.openxmlformats.org/officeDocument/2006/math" xmlns:v="urn:schemas-microsoft-com:vml" xmlns:wp14="http://schemas.microsoft.com/office/word/2010/wordprocessingDrawing" xmlns:wp="http://schemas.openxmlformats.org/drawingml/2006/wordprocessingDrawing" xmlns:w10="urn:schemas-microsoft-com:office:word" xmlns:w="http://schemas.openxmlformats.org/wordprocessingml/2006/main" xmlns:w14="http://schemas.microsoft.com/office/word/2010/wordml" xmlns:w15="http://schemas.microsoft.com/office/word/2012/wordml" xmlns:w16cex="http://schemas.microsoft.com/office/word/2018/wordml/cex" xmlns:w16cid="http://schemas.microsoft.com/office/word/2016/wordml/cid" xmlns:w16="http://schemas.microsoft.com/office/word/2018/wordml" xmlns:w16se="http://schemas.microsoft.com/office/word/2015/wordml/symex" xmlns:wpg="http://schemas.microsoft.com/office/word/2010/wordprocessingGroup" xmlns:wpi="http://schemas.microsoft.com/office/word/2010/wordprocessingInk" xmlns:wne="http://schemas.microsoft.com/office/word/2006/wordml" xmlns:wps="http://schemas.microsoft.com/office/word/2010/wordprocessingShape" mc:Ignorable="w14 w15 w16se w16cid w16 w16cex wp14">
   <w:endnote w:type="separator" w:id="-1">
     <w:p>
       <w:r>
@@ -3685,17 +3670,7 @@
 </file>
 
 <file path=word/footer1.xml><?xml version="1.0" encoding="utf-8"?>
-<w:ftr xmlns:wpc="http://schemas.microsoft.com/office/word/2010/wordprocessingCanvas" xmlns:cx="http://schemas.microsoft.com/office/drawing/2014/chartex" xmlns:cx1="http://schemas.microsoft.com/office/drawing/2015/9/8/chartex" xmlns:cx2="http://schemas.microsoft.com/office/drawing/2015/10/21/chartex" xmlns:cx3="http://schemas.microsoft.com/office/drawing/2016/5/9/chartex" xmlns:cx4="http://schemas.microsoft.com/office/drawing/2016/5/10/chartex" xmlns:cx5="http://schemas.microsoft.com/office/drawing/2016/5/11/chartex" xmlns:cx6="http://schemas.microsoft.com/office/drawing/2016/5/12/chartex" xmlns:cx7="http://schemas.microsoft.com/office/drawing/2016/5/13/chartex" xmlns:cx8="http://schemas.microsoft.com/office/drawing/2016/5/14/chartex" xmlns:mc="http://schemas.openxmlformats.org/markup-compatibility/2006" xmlns:aink="http://schemas.microsoft.com/office/drawing/2016/ink" xmlns:am3d="http://schemas.microsoft.com/office/drawing/2017/model3d" xmlns:o="urn:schemas-microsoft-com:office:office" xmlns:r="http://schemas.openxmlformats.org/officeDocument/2006/relationships" xmlns:m="http://schemas.openxmlformats.org/officeDocument/2006/math" xmlns:v="urn:schemas-microsoft-com:vml" xmlns:wp14="http://schemas.microsoft.com/office/word/2010/wordprocessingDrawing" xmlns:wp="http://schemas.openxmlformats.org/drawingml/2006/wordprocessingDrawing" xmlns:w10="urn:schemas-microsoft-com:office:word" xmlns:w="http://schemas.openxmlformats.org/wordprocessingml/2006/main" xmlns:w14="http://schemas.microsoft.com/office/word/2010/wordml" xmlns:w15="http://schemas.microsoft.com/office/word/2012/wordml" xmlns:w16cid="http://schemas.microsoft.com/office/word/2016/wordml/cid" xmlns:w16se="http://schemas.microsoft.com/office/word/2015/wordml/symex" xmlns:wpg="http://schemas.microsoft.com/office/word/2010/wordprocessingGroup" xmlns:wpi="http://schemas.microsoft.com/office/word/2010/wordprocessingInk" xmlns:wne="http://schemas.microsoft.com/office/word/2006/wordml" xmlns:wps="http://schemas.microsoft.com/office/word/2010/wordprocessingShape" mc:Ignorable="w14 w15 w16se w16cid wp14">
-  <w:p>
-    <w:pPr>
-      <w:pStyle w:val="Footer"/>
-    </w:pPr>
-  </w:p>
-</w:ftr>
-</file>
-
-<file path=word/footer2.xml><?xml version="1.0" encoding="utf-8"?>
-<w:ftr xmlns:wpc="http://schemas.microsoft.com/office/word/2010/wordprocessingCanvas" xmlns:cx="http://schemas.microsoft.com/office/drawing/2014/chartex" xmlns:cx1="http://schemas.microsoft.com/office/drawing/2015/9/8/chartex" xmlns:cx2="http://schemas.microsoft.com/office/drawing/2015/10/21/chartex" xmlns:cx3="http://schemas.microsoft.com/office/drawing/2016/5/9/chartex" xmlns:cx4="http://schemas.microsoft.com/office/drawing/2016/5/10/chartex" xmlns:cx5="http://schemas.microsoft.com/office/drawing/2016/5/11/chartex" xmlns:cx6="http://schemas.microsoft.com/office/drawing/2016/5/12/chartex" xmlns:cx7="http://schemas.microsoft.com/office/drawing/2016/5/13/chartex" xmlns:cx8="http://schemas.microsoft.com/office/drawing/2016/5/14/chartex" xmlns:mc="http://schemas.openxmlformats.org/markup-compatibility/2006" xmlns:aink="http://schemas.microsoft.com/office/drawing/2016/ink" xmlns:am3d="http://schemas.microsoft.com/office/drawing/2017/model3d" xmlns:o="urn:schemas-microsoft-com:office:office" xmlns:r="http://schemas.openxmlformats.org/officeDocument/2006/relationships" xmlns:m="http://schemas.openxmlformats.org/officeDocument/2006/math" xmlns:v="urn:schemas-microsoft-com:vml" xmlns:wp14="http://schemas.microsoft.com/office/word/2010/wordprocessingDrawing" xmlns:wp="http://schemas.openxmlformats.org/drawingml/2006/wordprocessingDrawing" xmlns:w10="urn:schemas-microsoft-com:office:word" xmlns:w="http://schemas.openxmlformats.org/wordprocessingml/2006/main" xmlns:w14="http://schemas.microsoft.com/office/word/2010/wordml" xmlns:w15="http://schemas.microsoft.com/office/word/2012/wordml" xmlns:w16cid="http://schemas.microsoft.com/office/word/2016/wordml/cid" xmlns:w16se="http://schemas.microsoft.com/office/word/2015/wordml/symex" xmlns:wpg="http://schemas.microsoft.com/office/word/2010/wordprocessingGroup" xmlns:wpi="http://schemas.microsoft.com/office/word/2010/wordprocessingInk" xmlns:wne="http://schemas.microsoft.com/office/word/2006/wordml" xmlns:wps="http://schemas.microsoft.com/office/word/2010/wordprocessingShape" mc:Ignorable="w14 w15 w16se w16cid wp14">
+<w:ftr xmlns:wpc="http://schemas.microsoft.com/office/word/2010/wordprocessingCanvas" xmlns:cx="http://schemas.microsoft.com/office/drawing/2014/chartex" xmlns:cx1="http://schemas.microsoft.com/office/drawing/2015/9/8/chartex" xmlns:cx2="http://schemas.microsoft.com/office/drawing/2015/10/21/chartex" xmlns:cx3="http://schemas.microsoft.com/office/drawing/2016/5/9/chartex" xmlns:cx4="http://schemas.microsoft.com/office/drawing/2016/5/10/chartex" xmlns:cx5="http://schemas.microsoft.com/office/drawing/2016/5/11/chartex" xmlns:cx6="http://schemas.microsoft.com/office/drawing/2016/5/12/chartex" xmlns:cx7="http://schemas.microsoft.com/office/drawing/2016/5/13/chartex" xmlns:cx8="http://schemas.microsoft.com/office/drawing/2016/5/14/chartex" xmlns:mc="http://schemas.openxmlformats.org/markup-compatibility/2006" xmlns:aink="http://schemas.microsoft.com/office/drawing/2016/ink" xmlns:am3d="http://schemas.microsoft.com/office/drawing/2017/model3d" xmlns:o="urn:schemas-microsoft-com:office:office" xmlns:r="http://schemas.openxmlformats.org/officeDocument/2006/relationships" xmlns:m="http://schemas.openxmlformats.org/officeDocument/2006/math" xmlns:v="urn:schemas-microsoft-com:vml" xmlns:wp14="http://schemas.microsoft.com/office/word/2010/wordprocessingDrawing" xmlns:wp="http://schemas.openxmlformats.org/drawingml/2006/wordprocessingDrawing" xmlns:w10="urn:schemas-microsoft-com:office:word" xmlns:w="http://schemas.openxmlformats.org/wordprocessingml/2006/main" xmlns:w14="http://schemas.microsoft.com/office/word/2010/wordml" xmlns:w15="http://schemas.microsoft.com/office/word/2012/wordml" xmlns:w16cex="http://schemas.microsoft.com/office/word/2018/wordml/cex" xmlns:w16cid="http://schemas.microsoft.com/office/word/2016/wordml/cid" xmlns:w16="http://schemas.microsoft.com/office/word/2018/wordml" xmlns:w16se="http://schemas.microsoft.com/office/word/2015/wordml/symex" xmlns:wpg="http://schemas.microsoft.com/office/word/2010/wordprocessingGroup" xmlns:wpi="http://schemas.microsoft.com/office/word/2010/wordprocessingInk" xmlns:wne="http://schemas.microsoft.com/office/word/2006/wordml" xmlns:wps="http://schemas.microsoft.com/office/word/2010/wordprocessingShape" mc:Ignorable="w14 w15 w16se w16cid w16 w16cex wp14">
   <w:p>
     <w:pPr>
       <w:pStyle w:val="Footer"/>
@@ -3725,46 +3700,12 @@
       </w:rPr>
       <w:fldChar w:fldCharType="end"/>
     </w:r>
-    <w:r>
-      <w:tab/>
-    </w:r>
-    <w:r>
-      <w:fldChar w:fldCharType="begin"/>
-    </w:r>
-    <w:r>
-      <w:instrText xml:space="preserve"> SAVEDATE  \@ "M/d/yyyy" </w:instrText>
-    </w:r>
-    <w:r>
-      <w:fldChar w:fldCharType="separate"/>
-    </w:r>
-    <w:r>
-      <w:rPr>
-        <w:noProof/>
-      </w:rPr>
-      <w:t>11/18/2011</w:t>
-    </w:r>
-    <w:r>
-      <w:rPr>
-        <w:noProof/>
-      </w:rPr>
-      <w:fldChar w:fldCharType="end"/>
-    </w:r>
-  </w:p>
-</w:ftr>
-</file>
-
-<file path=word/footer3.xml><?xml version="1.0" encoding="utf-8"?>
-<w:ftr xmlns:wpc="http://schemas.microsoft.com/office/word/2010/wordprocessingCanvas" xmlns:cx="http://schemas.microsoft.com/office/drawing/2014/chartex" xmlns:cx1="http://schemas.microsoft.com/office/drawing/2015/9/8/chartex" xmlns:cx2="http://schemas.microsoft.com/office/drawing/2015/10/21/chartex" xmlns:cx3="http://schemas.microsoft.com/office/drawing/2016/5/9/chartex" xmlns:cx4="http://schemas.microsoft.com/office/drawing/2016/5/10/chartex" xmlns:cx5="http://schemas.microsoft.com/office/drawing/2016/5/11/chartex" xmlns:cx6="http://schemas.microsoft.com/office/drawing/2016/5/12/chartex" xmlns:cx7="http://schemas.microsoft.com/office/drawing/2016/5/13/chartex" xmlns:cx8="http://schemas.microsoft.com/office/drawing/2016/5/14/chartex" xmlns:mc="http://schemas.openxmlformats.org/markup-compatibility/2006" xmlns:aink="http://schemas.microsoft.com/office/drawing/2016/ink" xmlns:am3d="http://schemas.microsoft.com/office/drawing/2017/model3d" xmlns:o="urn:schemas-microsoft-com:office:office" xmlns:r="http://schemas.openxmlformats.org/officeDocument/2006/relationships" xmlns:m="http://schemas.openxmlformats.org/officeDocument/2006/math" xmlns:v="urn:schemas-microsoft-com:vml" xmlns:wp14="http://schemas.microsoft.com/office/word/2010/wordprocessingDrawing" xmlns:wp="http://schemas.openxmlformats.org/drawingml/2006/wordprocessingDrawing" xmlns:w10="urn:schemas-microsoft-com:office:word" xmlns:w="http://schemas.openxmlformats.org/wordprocessingml/2006/main" xmlns:w14="http://schemas.microsoft.com/office/word/2010/wordml" xmlns:w15="http://schemas.microsoft.com/office/word/2012/wordml" xmlns:w16cid="http://schemas.microsoft.com/office/word/2016/wordml/cid" xmlns:w16se="http://schemas.microsoft.com/office/word/2015/wordml/symex" xmlns:wpg="http://schemas.microsoft.com/office/word/2010/wordprocessingGroup" xmlns:wpi="http://schemas.microsoft.com/office/word/2010/wordprocessingInk" xmlns:wne="http://schemas.microsoft.com/office/word/2006/wordml" xmlns:wps="http://schemas.microsoft.com/office/word/2010/wordprocessingShape" mc:Ignorable="w14 w15 w16se w16cid wp14">
-  <w:p>
-    <w:pPr>
-      <w:pStyle w:val="Footer"/>
-    </w:pPr>
   </w:p>
 </w:ftr>
 </file>
 
 <file path=word/footnotes.xml><?xml version="1.0" encoding="utf-8"?>
-<w:footnotes xmlns:wpc="http://schemas.microsoft.com/office/word/2010/wordprocessingCanvas" xmlns:cx="http://schemas.microsoft.com/office/drawing/2014/chartex" xmlns:cx1="http://schemas.microsoft.com/office/drawing/2015/9/8/chartex" xmlns:cx2="http://schemas.microsoft.com/office/drawing/2015/10/21/chartex" xmlns:cx3="http://schemas.microsoft.com/office/drawing/2016/5/9/chartex" xmlns:cx4="http://schemas.microsoft.com/office/drawing/2016/5/10/chartex" xmlns:cx5="http://schemas.microsoft.com/office/drawing/2016/5/11/chartex" xmlns:cx6="http://schemas.microsoft.com/office/drawing/2016/5/12/chartex" xmlns:cx7="http://schemas.microsoft.com/office/drawing/2016/5/13/chartex" xmlns:cx8="http://schemas.microsoft.com/office/drawing/2016/5/14/chartex" xmlns:mc="http://schemas.openxmlformats.org/markup-compatibility/2006" xmlns:aink="http://schemas.microsoft.com/office/drawing/2016/ink" xmlns:am3d="http://schemas.microsoft.com/office/drawing/2017/model3d" xmlns:o="urn:schemas-microsoft-com:office:office" xmlns:r="http://schemas.openxmlformats.org/officeDocument/2006/relationships" xmlns:m="http://schemas.openxmlformats.org/officeDocument/2006/math" xmlns:v="urn:schemas-microsoft-com:vml" xmlns:wp14="http://schemas.microsoft.com/office/word/2010/wordprocessingDrawing" xmlns:wp="http://schemas.openxmlformats.org/drawingml/2006/wordprocessingDrawing" xmlns:w10="urn:schemas-microsoft-com:office:word" xmlns:w="http://schemas.openxmlformats.org/wordprocessingml/2006/main" xmlns:w14="http://schemas.microsoft.com/office/word/2010/wordml" xmlns:w15="http://schemas.microsoft.com/office/word/2012/wordml" xmlns:w16cid="http://schemas.microsoft.com/office/word/2016/wordml/cid" xmlns:w16se="http://schemas.microsoft.com/office/word/2015/wordml/symex" xmlns:wpg="http://schemas.microsoft.com/office/word/2010/wordprocessingGroup" xmlns:wpi="http://schemas.microsoft.com/office/word/2010/wordprocessingInk" xmlns:wne="http://schemas.microsoft.com/office/word/2006/wordml" xmlns:wps="http://schemas.microsoft.com/office/word/2010/wordprocessingShape" mc:Ignorable="w14 w15 w16se w16cid wp14">
+<w:footnotes xmlns:wpc="http://schemas.microsoft.com/office/word/2010/wordprocessingCanvas" xmlns:cx="http://schemas.microsoft.com/office/drawing/2014/chartex" xmlns:cx1="http://schemas.microsoft.com/office/drawing/2015/9/8/chartex" xmlns:cx2="http://schemas.microsoft.com/office/drawing/2015/10/21/chartex" xmlns:cx3="http://schemas.microsoft.com/office/drawing/2016/5/9/chartex" xmlns:cx4="http://schemas.microsoft.com/office/drawing/2016/5/10/chartex" xmlns:cx5="http://schemas.microsoft.com/office/drawing/2016/5/11/chartex" xmlns:cx6="http://schemas.microsoft.com/office/drawing/2016/5/12/chartex" xmlns:cx7="http://schemas.microsoft.com/office/drawing/2016/5/13/chartex" xmlns:cx8="http://schemas.microsoft.com/office/drawing/2016/5/14/chartex" xmlns:mc="http://schemas.openxmlformats.org/markup-compatibility/2006" xmlns:aink="http://schemas.microsoft.com/office/drawing/2016/ink" xmlns:am3d="http://schemas.microsoft.com/office/drawing/2017/model3d" xmlns:o="urn:schemas-microsoft-com:office:office" xmlns:r="http://schemas.openxmlformats.org/officeDocument/2006/relationships" xmlns:m="http://schemas.openxmlformats.org/officeDocument/2006/math" xmlns:v="urn:schemas-microsoft-com:vml" xmlns:wp14="http://schemas.microsoft.com/office/word/2010/wordprocessingDrawing" xmlns:wp="http://schemas.openxmlformats.org/drawingml/2006/wordprocessingDrawing" xmlns:w10="urn:schemas-microsoft-com:office:word" xmlns:w="http://schemas.openxmlformats.org/wordprocessingml/2006/main" xmlns:w14="http://schemas.microsoft.com/office/word/2010/wordml" xmlns:w15="http://schemas.microsoft.com/office/word/2012/wordml" xmlns:w16cex="http://schemas.microsoft.com/office/word/2018/wordml/cex" xmlns:w16cid="http://schemas.microsoft.com/office/word/2016/wordml/cid" xmlns:w16="http://schemas.microsoft.com/office/word/2018/wordml" xmlns:w16se="http://schemas.microsoft.com/office/word/2015/wordml/symex" xmlns:wpg="http://schemas.microsoft.com/office/word/2010/wordprocessingGroup" xmlns:wpi="http://schemas.microsoft.com/office/word/2010/wordprocessingInk" xmlns:wne="http://schemas.microsoft.com/office/word/2006/wordml" xmlns:wps="http://schemas.microsoft.com/office/word/2010/wordprocessingShape" mc:Ignorable="w14 w15 w16se w16cid w16 w16cex wp14">
   <w:footnote w:type="separator" w:id="-1">
     <w:p>
       <w:r>
@@ -3782,38 +3723,8 @@
 </w:footnotes>
 </file>
 
-<file path=word/header1.xml><?xml version="1.0" encoding="utf-8"?>
-<w:hdr xmlns:wpc="http://schemas.microsoft.com/office/word/2010/wordprocessingCanvas" xmlns:cx="http://schemas.microsoft.com/office/drawing/2014/chartex" xmlns:cx1="http://schemas.microsoft.com/office/drawing/2015/9/8/chartex" xmlns:cx2="http://schemas.microsoft.com/office/drawing/2015/10/21/chartex" xmlns:cx3="http://schemas.microsoft.com/office/drawing/2016/5/9/chartex" xmlns:cx4="http://schemas.microsoft.com/office/drawing/2016/5/10/chartex" xmlns:cx5="http://schemas.microsoft.com/office/drawing/2016/5/11/chartex" xmlns:cx6="http://schemas.microsoft.com/office/drawing/2016/5/12/chartex" xmlns:cx7="http://schemas.microsoft.com/office/drawing/2016/5/13/chartex" xmlns:cx8="http://schemas.microsoft.com/office/drawing/2016/5/14/chartex" xmlns:mc="http://schemas.openxmlformats.org/markup-compatibility/2006" xmlns:aink="http://schemas.microsoft.com/office/drawing/2016/ink" xmlns:am3d="http://schemas.microsoft.com/office/drawing/2017/model3d" xmlns:o="urn:schemas-microsoft-com:office:office" xmlns:r="http://schemas.openxmlformats.org/officeDocument/2006/relationships" xmlns:m="http://schemas.openxmlformats.org/officeDocument/2006/math" xmlns:v="urn:schemas-microsoft-com:vml" xmlns:wp14="http://schemas.microsoft.com/office/word/2010/wordprocessingDrawing" xmlns:wp="http://schemas.openxmlformats.org/drawingml/2006/wordprocessingDrawing" xmlns:w10="urn:schemas-microsoft-com:office:word" xmlns:w="http://schemas.openxmlformats.org/wordprocessingml/2006/main" xmlns:w14="http://schemas.microsoft.com/office/word/2010/wordml" xmlns:w15="http://schemas.microsoft.com/office/word/2012/wordml" xmlns:w16cid="http://schemas.microsoft.com/office/word/2016/wordml/cid" xmlns:w16se="http://schemas.microsoft.com/office/word/2015/wordml/symex" xmlns:wpg="http://schemas.microsoft.com/office/word/2010/wordprocessingGroup" xmlns:wpi="http://schemas.microsoft.com/office/word/2010/wordprocessingInk" xmlns:wne="http://schemas.microsoft.com/office/word/2006/wordml" xmlns:wps="http://schemas.microsoft.com/office/word/2010/wordprocessingShape" mc:Ignorable="w14 w15 w16se w16cid wp14">
-  <w:p>
-    <w:pPr>
-      <w:pStyle w:val="Header"/>
-    </w:pPr>
-  </w:p>
-</w:hdr>
-</file>
-
-<file path=word/header2.xml><?xml version="1.0" encoding="utf-8"?>
-<w:hdr xmlns:wpc="http://schemas.microsoft.com/office/word/2010/wordprocessingCanvas" xmlns:cx="http://schemas.microsoft.com/office/drawing/2014/chartex" xmlns:cx1="http://schemas.microsoft.com/office/drawing/2015/9/8/chartex" xmlns:cx2="http://schemas.microsoft.com/office/drawing/2015/10/21/chartex" xmlns:cx3="http://schemas.microsoft.com/office/drawing/2016/5/9/chartex" xmlns:cx4="http://schemas.microsoft.com/office/drawing/2016/5/10/chartex" xmlns:cx5="http://schemas.microsoft.com/office/drawing/2016/5/11/chartex" xmlns:cx6="http://schemas.microsoft.com/office/drawing/2016/5/12/chartex" xmlns:cx7="http://schemas.microsoft.com/office/drawing/2016/5/13/chartex" xmlns:cx8="http://schemas.microsoft.com/office/drawing/2016/5/14/chartex" xmlns:mc="http://schemas.openxmlformats.org/markup-compatibility/2006" xmlns:aink="http://schemas.microsoft.com/office/drawing/2016/ink" xmlns:am3d="http://schemas.microsoft.com/office/drawing/2017/model3d" xmlns:o="urn:schemas-microsoft-com:office:office" xmlns:r="http://schemas.openxmlformats.org/officeDocument/2006/relationships" xmlns:m="http://schemas.openxmlformats.org/officeDocument/2006/math" xmlns:v="urn:schemas-microsoft-com:vml" xmlns:wp14="http://schemas.microsoft.com/office/word/2010/wordprocessingDrawing" xmlns:wp="http://schemas.openxmlformats.org/drawingml/2006/wordprocessingDrawing" xmlns:w10="urn:schemas-microsoft-com:office:word" xmlns:w="http://schemas.openxmlformats.org/wordprocessingml/2006/main" xmlns:w14="http://schemas.microsoft.com/office/word/2010/wordml" xmlns:w15="http://schemas.microsoft.com/office/word/2012/wordml" xmlns:w16cid="http://schemas.microsoft.com/office/word/2016/wordml/cid" xmlns:w16se="http://schemas.microsoft.com/office/word/2015/wordml/symex" xmlns:wpg="http://schemas.microsoft.com/office/word/2010/wordprocessingGroup" xmlns:wpi="http://schemas.microsoft.com/office/word/2010/wordprocessingInk" xmlns:wne="http://schemas.microsoft.com/office/word/2006/wordml" xmlns:wps="http://schemas.microsoft.com/office/word/2010/wordprocessingShape" mc:Ignorable="w14 w15 w16se w16cid wp14">
-  <w:p>
-    <w:pPr>
-      <w:pStyle w:val="Header"/>
-    </w:pPr>
-  </w:p>
-</w:hdr>
-</file>
-
-<file path=word/header3.xml><?xml version="1.0" encoding="utf-8"?>
-<w:hdr xmlns:wpc="http://schemas.microsoft.com/office/word/2010/wordprocessingCanvas" xmlns:cx="http://schemas.microsoft.com/office/drawing/2014/chartex" xmlns:cx1="http://schemas.microsoft.com/office/drawing/2015/9/8/chartex" xmlns:cx2="http://schemas.microsoft.com/office/drawing/2015/10/21/chartex" xmlns:cx3="http://schemas.microsoft.com/office/drawing/2016/5/9/chartex" xmlns:cx4="http://schemas.microsoft.com/office/drawing/2016/5/10/chartex" xmlns:cx5="http://schemas.microsoft.com/office/drawing/2016/5/11/chartex" xmlns:cx6="http://schemas.microsoft.com/office/drawing/2016/5/12/chartex" xmlns:cx7="http://schemas.microsoft.com/office/drawing/2016/5/13/chartex" xmlns:cx8="http://schemas.microsoft.com/office/drawing/2016/5/14/chartex" xmlns:mc="http://schemas.openxmlformats.org/markup-compatibility/2006" xmlns:aink="http://schemas.microsoft.com/office/drawing/2016/ink" xmlns:am3d="http://schemas.microsoft.com/office/drawing/2017/model3d" xmlns:o="urn:schemas-microsoft-com:office:office" xmlns:r="http://schemas.openxmlformats.org/officeDocument/2006/relationships" xmlns:m="http://schemas.openxmlformats.org/officeDocument/2006/math" xmlns:v="urn:schemas-microsoft-com:vml" xmlns:wp14="http://schemas.microsoft.com/office/word/2010/wordprocessingDrawing" xmlns:wp="http://schemas.openxmlformats.org/drawingml/2006/wordprocessingDrawing" xmlns:w10="urn:schemas-microsoft-com:office:word" xmlns:w="http://schemas.openxmlformats.org/wordprocessingml/2006/main" xmlns:w14="http://schemas.microsoft.com/office/word/2010/wordml" xmlns:w15="http://schemas.microsoft.com/office/word/2012/wordml" xmlns:w16cid="http://schemas.microsoft.com/office/word/2016/wordml/cid" xmlns:w16se="http://schemas.microsoft.com/office/word/2015/wordml/symex" xmlns:wpg="http://schemas.microsoft.com/office/word/2010/wordprocessingGroup" xmlns:wpi="http://schemas.microsoft.com/office/word/2010/wordprocessingInk" xmlns:wne="http://schemas.microsoft.com/office/word/2006/wordml" xmlns:wps="http://schemas.microsoft.com/office/word/2010/wordprocessingShape" mc:Ignorable="w14 w15 w16se w16cid wp14">
-  <w:p>
-    <w:pPr>
-      <w:pStyle w:val="Header"/>
-    </w:pPr>
-  </w:p>
-</w:hdr>
-</file>
-
 <file path=word/numbering.xml><?xml version="1.0" encoding="utf-8"?>
-<w:numbering xmlns:wpc="http://schemas.microsoft.com/office/word/2010/wordprocessingCanvas" xmlns:cx="http://schemas.microsoft.com/office/drawing/2014/chartex" xmlns:cx1="http://schemas.microsoft.com/office/drawing/2015/9/8/chartex" xmlns:cx2="http://schemas.microsoft.com/office/drawing/2015/10/21/chartex" xmlns:cx3="http://schemas.microsoft.com/office/drawing/2016/5/9/chartex" xmlns:cx4="http://schemas.microsoft.com/office/drawing/2016/5/10/chartex" xmlns:cx5="http://schemas.microsoft.com/office/drawing/2016/5/11/chartex" xmlns:cx6="http://schemas.microsoft.com/office/drawing/2016/5/12/chartex" xmlns:cx7="http://schemas.microsoft.com/office/drawing/2016/5/13/chartex" xmlns:cx8="http://schemas.microsoft.com/office/drawing/2016/5/14/chartex" xmlns:mc="http://schemas.openxmlformats.org/markup-compatibility/2006" xmlns:aink="http://schemas.microsoft.com/office/drawing/2016/ink" xmlns:am3d="http://schemas.microsoft.com/office/drawing/2017/model3d" xmlns:o="urn:schemas-microsoft-com:office:office" xmlns:r="http://schemas.openxmlformats.org/officeDocument/2006/relationships" xmlns:m="http://schemas.openxmlformats.org/officeDocument/2006/math" xmlns:v="urn:schemas-microsoft-com:vml" xmlns:wp14="http://schemas.microsoft.com/office/word/2010/wordprocessingDrawing" xmlns:wp="http://schemas.openxmlformats.org/drawingml/2006/wordprocessingDrawing" xmlns:w10="urn:schemas-microsoft-com:office:word" xmlns:w="http://schemas.openxmlformats.org/wordprocessingml/2006/main" xmlns:w14="http://schemas.microsoft.com/office/word/2010/wordml" xmlns:w15="http://schemas.microsoft.com/office/word/2012/wordml" xmlns:w16cid="http://schemas.microsoft.com/office/word/2016/wordml/cid" xmlns:w16se="http://schemas.microsoft.com/office/word/2015/wordml/symex" xmlns:wpg="http://schemas.microsoft.com/office/word/2010/wordprocessingGroup" xmlns:wpi="http://schemas.microsoft.com/office/word/2010/wordprocessingInk" xmlns:wne="http://schemas.microsoft.com/office/word/2006/wordml" xmlns:wps="http://schemas.microsoft.com/office/word/2010/wordprocessingShape" mc:Ignorable="w14 w15 w16se w16cid wp14">
+<w:numbering xmlns:wpc="http://schemas.microsoft.com/office/word/2010/wordprocessingCanvas" xmlns:cx="http://schemas.microsoft.com/office/drawing/2014/chartex" xmlns:cx1="http://schemas.microsoft.com/office/drawing/2015/9/8/chartex" xmlns:cx2="http://schemas.microsoft.com/office/drawing/2015/10/21/chartex" xmlns:cx3="http://schemas.microsoft.com/office/drawing/2016/5/9/chartex" xmlns:cx4="http://schemas.microsoft.com/office/drawing/2016/5/10/chartex" xmlns:cx5="http://schemas.microsoft.com/office/drawing/2016/5/11/chartex" xmlns:cx6="http://schemas.microsoft.com/office/drawing/2016/5/12/chartex" xmlns:cx7="http://schemas.microsoft.com/office/drawing/2016/5/13/chartex" xmlns:cx8="http://schemas.microsoft.com/office/drawing/2016/5/14/chartex" xmlns:mc="http://schemas.openxmlformats.org/markup-compatibility/2006" xmlns:aink="http://schemas.microsoft.com/office/drawing/2016/ink" xmlns:am3d="http://schemas.microsoft.com/office/drawing/2017/model3d" xmlns:o="urn:schemas-microsoft-com:office:office" xmlns:r="http://schemas.openxmlformats.org/officeDocument/2006/relationships" xmlns:m="http://schemas.openxmlformats.org/officeDocument/2006/math" xmlns:v="urn:schemas-microsoft-com:vml" xmlns:wp14="http://schemas.microsoft.com/office/word/2010/wordprocessingDrawing" xmlns:wp="http://schemas.openxmlformats.org/drawingml/2006/wordprocessingDrawing" xmlns:w10="urn:schemas-microsoft-com:office:word" xmlns:w="http://schemas.openxmlformats.org/wordprocessingml/2006/main" xmlns:w14="http://schemas.microsoft.com/office/word/2010/wordml" xmlns:w15="http://schemas.microsoft.com/office/word/2012/wordml" xmlns:w16cex="http://schemas.microsoft.com/office/word/2018/wordml/cex" xmlns:w16cid="http://schemas.microsoft.com/office/word/2016/wordml/cid" xmlns:w16="http://schemas.microsoft.com/office/word/2018/wordml" xmlns:w16se="http://schemas.microsoft.com/office/word/2015/wordml/symex" xmlns:wpg="http://schemas.microsoft.com/office/word/2010/wordprocessingGroup" xmlns:wpi="http://schemas.microsoft.com/office/word/2010/wordprocessingInk" xmlns:wne="http://schemas.microsoft.com/office/word/2006/wordml" xmlns:wps="http://schemas.microsoft.com/office/word/2010/wordprocessingShape" mc:Ignorable="w14 w15 w16se w16cid w16 w16cex wp14">
   <w:abstractNum w:abstractNumId="0" w15:restartNumberingAfterBreak="0">
     <w:nsid w:val="FFFFFF7C"/>
     <w:multiLevelType w:val="singleLevel"/>
@@ -9253,7 +9164,7 @@
 </file>
 
 <file path=word/styles.xml><?xml version="1.0" encoding="utf-8"?>
-<w:styles xmlns:mc="http://schemas.openxmlformats.org/markup-compatibility/2006" xmlns:r="http://schemas.openxmlformats.org/officeDocument/2006/relationships" xmlns:w="http://schemas.openxmlformats.org/wordprocessingml/2006/main" xmlns:w14="http://schemas.microsoft.com/office/word/2010/wordml" xmlns:w15="http://schemas.microsoft.com/office/word/2012/wordml" xmlns:w16cid="http://schemas.microsoft.com/office/word/2016/wordml/cid" xmlns:w16se="http://schemas.microsoft.com/office/word/2015/wordml/symex" mc:Ignorable="w14 w15 w16se w16cid">
+<w:styles xmlns:mc="http://schemas.openxmlformats.org/markup-compatibility/2006" xmlns:r="http://schemas.openxmlformats.org/officeDocument/2006/relationships" xmlns:w="http://schemas.openxmlformats.org/wordprocessingml/2006/main" xmlns:w14="http://schemas.microsoft.com/office/word/2010/wordml" xmlns:w15="http://schemas.microsoft.com/office/word/2012/wordml" xmlns:w16cex="http://schemas.microsoft.com/office/word/2018/wordml/cex" xmlns:w16cid="http://schemas.microsoft.com/office/word/2016/wordml/cid" xmlns:w16="http://schemas.microsoft.com/office/word/2018/wordml" xmlns:w16se="http://schemas.microsoft.com/office/word/2015/wordml/symex" mc:Ignorable="w14 w15 w16se w16cid w16 w16cex">
   <w:docDefaults>
     <w:rPrDefault>
       <w:rPr>
@@ -9263,7 +9174,7 @@
     </w:rPrDefault>
     <w:pPrDefault/>
   </w:docDefaults>
-  <w:latentStyles w:defLockedState="0" w:defUIPriority="0" w:defSemiHidden="0" w:defUnhideWhenUsed="0" w:defQFormat="0" w:count="375">
+  <w:latentStyles w:defLockedState="0" w:defUIPriority="0" w:defSemiHidden="0" w:defUnhideWhenUsed="0" w:defQFormat="0" w:count="376">
     <w:lsdException w:name="Normal" w:qFormat="1"/>
     <w:lsdException w:name="heading 1" w:qFormat="1"/>
     <w:lsdException w:name="heading 2" w:qFormat="1"/>
@@ -9362,7 +9273,6 @@
     <w:lsdException w:name="HTML Sample" w:semiHidden="1" w:unhideWhenUsed="1"/>
     <w:lsdException w:name="HTML Typewriter" w:semiHidden="1" w:unhideWhenUsed="1"/>
     <w:lsdException w:name="HTML Variable" w:semiHidden="1" w:unhideWhenUsed="1"/>
-    <w:lsdException w:name="Normal Table" w:semiHidden="1" w:unhideWhenUsed="1"/>
     <w:lsdException w:name="annotation subject" w:semiHidden="1" w:unhideWhenUsed="1"/>
     <w:lsdException w:name="No List" w:semiHidden="1" w:unhideWhenUsed="1"/>
     <w:lsdException w:name="Outline List 1" w:semiHidden="1" w:unhideWhenUsed="1"/>
@@ -9409,6 +9319,7 @@
     <w:lsdException w:name="Table Subtle 2" w:semiHidden="1" w:unhideWhenUsed="1"/>
     <w:lsdException w:name="Table Web 1" w:semiHidden="1" w:unhideWhenUsed="1"/>
     <w:lsdException w:name="Table Web 2" w:semiHidden="1" w:unhideWhenUsed="1"/>
+    <w:lsdException w:name="Balloon Text" w:semiHidden="1" w:unhideWhenUsed="1"/>
     <w:lsdException w:name="Placeholder Text" w:semiHidden="1" w:uiPriority="99"/>
     <w:lsdException w:name="No Spacing" w:uiPriority="1" w:qFormat="1"/>
     <w:lsdException w:name="Light Shading" w:uiPriority="60"/>
@@ -9628,6 +9539,7 @@
     <w:lsdException w:name="Smart Hyperlink" w:semiHidden="1" w:uiPriority="99" w:unhideWhenUsed="1"/>
     <w:lsdException w:name="Hashtag" w:semiHidden="1" w:uiPriority="99" w:unhideWhenUsed="1"/>
     <w:lsdException w:name="Unresolved Mention" w:semiHidden="1" w:uiPriority="99" w:unhideWhenUsed="1"/>
+    <w:lsdException w:name="Smart Link" w:semiHidden="1" w:uiPriority="99" w:unhideWhenUsed="1"/>
   </w:latentStyles>
   <w:style w:type="paragraph" w:default="1" w:styleId="Normal">
     <w:name w:val="Normal"/>
@@ -9959,6 +9871,18 @@
       <w:szCs w:val="32"/>
     </w:rPr>
   </w:style>
+  <w:style w:type="character" w:styleId="UnresolvedMention">
+    <w:name w:val="Unresolved Mention"/>
+    <w:basedOn w:val="DefaultParagraphFont"/>
+    <w:uiPriority w:val="99"/>
+    <w:semiHidden/>
+    <w:unhideWhenUsed/>
+    <w:rsid w:val="007C7170"/>
+    <w:rPr>
+      <w:color w:val="605E5C"/>
+      <w:shd w:val="clear" w:color="auto" w:fill="E1DFDD"/>
+    </w:rPr>
+  </w:style>
 </w:styles>
 </file>
 

</xml_diff>